<commit_message>
n sei o que faço a minha vida anda sem rumo
</commit_message>
<xml_diff>
--- a/documentos/saida.docx
+++ b/documentos/saida.docx
@@ -2475,7 +2475,7 @@
                 <w:rFonts w:ascii="Arial" w:hAnsi="Arial" w:eastAsia="Times New Roman" w:cs="Arial"/>
                 <w:b/>
               </w:rPr>
-              <w:t xml:space="preserve">undefined</w:t>
+              <w:t xml:space="preserve">:</w:t>
             </w:r>
             <w:r>
               <w:rPr>
@@ -2754,7 +2754,7 @@
                 <w:rFonts w:ascii="Arial" w:hAnsi="Arial" w:eastAsia="Times New Roman" w:cs="Arial"/>
                 <w:b/>
               </w:rPr>
-              <w:t xml:space="preserve">undefined</w:t>
+              <w:t xml:space="preserve">:</w:t>
             </w:r>
             <w:r>
               <w:rPr>
@@ -3033,7 +3033,7 @@
                 <w:rFonts w:ascii="Arial" w:hAnsi="Arial" w:eastAsia="Times New Roman" w:cs="Arial"/>
                 <w:b/>
               </w:rPr>
-              <w:t xml:space="preserve">undefined</w:t>
+              <w:t xml:space="preserve">:</w:t>
             </w:r>
             <w:r>
               <w:rPr>
@@ -3312,7 +3312,7 @@
                 <w:rFonts w:ascii="Arial" w:hAnsi="Arial" w:eastAsia="Times New Roman" w:cs="Arial"/>
                 <w:b/>
               </w:rPr>
-              <w:t xml:space="preserve">undefined</w:t>
+              <w:t xml:space="preserve">:</w:t>
             </w:r>
             <w:r>
               <w:rPr>
@@ -3591,7 +3591,7 @@
                 <w:rFonts w:ascii="Arial" w:hAnsi="Arial" w:eastAsia="Times New Roman" w:cs="Arial"/>
                 <w:b/>
               </w:rPr>
-              <w:t xml:space="preserve">undefined</w:t>
+              <w:t xml:space="preserve">:</w:t>
             </w:r>
             <w:r>
               <w:rPr>
@@ -3870,7 +3870,7 @@
                 <w:rFonts w:ascii="Arial" w:hAnsi="Arial" w:eastAsia="Times New Roman" w:cs="Arial"/>
                 <w:b/>
               </w:rPr>
-              <w:t xml:space="preserve">undefined</w:t>
+              <w:t xml:space="preserve">:</w:t>
             </w:r>
             <w:r>
               <w:rPr>
@@ -4103,7 +4103,7 @@
                 <w:rFonts w:ascii="Arial" w:hAnsi="Arial" w:eastAsia="Times New Roman" w:cs="Arial"/>
                 <w:b/>
               </w:rPr>
-              <w:t/>
+              <w:t xml:space="preserve">:</w:t>
             </w:r>
             <w:r>
               <w:rPr>
@@ -4149,7 +4149,7 @@
                 <w:rFonts w:ascii="Arial" w:hAnsi="Arial" w:eastAsia="Times New Roman" w:cs="Arial"/>
                 <w:b/>
               </w:rPr>
-              <w:t/>
+              <w:t xml:space="preserve">:</w:t>
             </w:r>
             <w:r>
               <w:rPr>
@@ -4382,7 +4382,7 @@
                 <w:rFonts w:ascii="Arial" w:hAnsi="Arial" w:eastAsia="Times New Roman" w:cs="Arial"/>
                 <w:b/>
               </w:rPr>
-              <w:t/>
+              <w:t xml:space="preserve">:</w:t>
             </w:r>
             <w:r>
               <w:rPr>
@@ -4428,7 +4428,7 @@
                 <w:rFonts w:ascii="Arial" w:hAnsi="Arial" w:eastAsia="Times New Roman" w:cs="Arial"/>
                 <w:b/>
               </w:rPr>
-              <w:t/>
+              <w:t xml:space="preserve">:</w:t>
             </w:r>
             <w:r>
               <w:rPr>
@@ -4661,7 +4661,7 @@
                 <w:rFonts w:ascii="Arial" w:hAnsi="Arial" w:eastAsia="Times New Roman" w:cs="Arial"/>
                 <w:b/>
               </w:rPr>
-              <w:t/>
+              <w:t xml:space="preserve">:</w:t>
             </w:r>
             <w:r>
               <w:rPr>
@@ -4707,7 +4707,7 @@
                 <w:rFonts w:ascii="Arial" w:hAnsi="Arial" w:eastAsia="Times New Roman" w:cs="Arial"/>
                 <w:b/>
               </w:rPr>
-              <w:t/>
+              <w:t xml:space="preserve">:</w:t>
             </w:r>
             <w:r>
               <w:rPr>
@@ -4940,7 +4940,7 @@
                 <w:rFonts w:ascii="Arial" w:hAnsi="Arial" w:eastAsia="Times New Roman" w:cs="Arial"/>
                 <w:b/>
               </w:rPr>
-              <w:t/>
+              <w:t xml:space="preserve">:</w:t>
             </w:r>
             <w:r>
               <w:rPr>
@@ -4986,7 +4986,7 @@
                 <w:rFonts w:ascii="Arial" w:hAnsi="Arial" w:eastAsia="Times New Roman" w:cs="Arial"/>
                 <w:b/>
               </w:rPr>
-              <w:t/>
+              <w:t xml:space="preserve">:</w:t>
             </w:r>
             <w:r>
               <w:rPr>
@@ -5219,7 +5219,7 @@
                 <w:rFonts w:ascii="Arial" w:hAnsi="Arial" w:eastAsia="Times New Roman" w:cs="Arial"/>
                 <w:b/>
               </w:rPr>
-              <w:t/>
+              <w:t xml:space="preserve">:</w:t>
             </w:r>
             <w:r>
               <w:rPr>
@@ -5265,7 +5265,7 @@
                 <w:rFonts w:ascii="Arial" w:hAnsi="Arial" w:eastAsia="Times New Roman" w:cs="Arial"/>
                 <w:b/>
               </w:rPr>
-              <w:t/>
+              <w:t xml:space="preserve">:</w:t>
             </w:r>
             <w:r>
               <w:rPr>
@@ -5498,7 +5498,7 @@
                 <w:rFonts w:ascii="Arial" w:hAnsi="Arial" w:eastAsia="Times New Roman" w:cs="Arial"/>
                 <w:b/>
               </w:rPr>
-              <w:t/>
+              <w:t xml:space="preserve">:</w:t>
             </w:r>
             <w:r>
               <w:rPr>
@@ -5544,7 +5544,7 @@
                 <w:rFonts w:ascii="Arial" w:hAnsi="Arial" w:eastAsia="Times New Roman" w:cs="Arial"/>
                 <w:b/>
               </w:rPr>
-              <w:t/>
+              <w:t xml:space="preserve">:</w:t>
             </w:r>
             <w:r>
               <w:rPr>
@@ -5777,7 +5777,7 @@
                 <w:rFonts w:ascii="Arial" w:hAnsi="Arial" w:eastAsia="Times New Roman" w:cs="Arial"/>
                 <w:b/>
               </w:rPr>
-              <w:t/>
+              <w:t xml:space="preserve">:</w:t>
             </w:r>
             <w:r>
               <w:rPr>
@@ -5823,7 +5823,7 @@
                 <w:rFonts w:ascii="Arial" w:hAnsi="Arial" w:eastAsia="Times New Roman" w:cs="Arial"/>
                 <w:b/>
               </w:rPr>
-              <w:t/>
+              <w:t xml:space="preserve">:</w:t>
             </w:r>
             <w:r>
               <w:rPr>
@@ -6056,7 +6056,7 @@
                 <w:rFonts w:ascii="Arial" w:hAnsi="Arial" w:eastAsia="Times New Roman" w:cs="Arial"/>
                 <w:b/>
               </w:rPr>
-              <w:t/>
+              <w:t xml:space="preserve">:</w:t>
             </w:r>
             <w:r>
               <w:rPr>
@@ -6102,7 +6102,7 @@
                 <w:rFonts w:ascii="Arial" w:hAnsi="Arial" w:eastAsia="Times New Roman" w:cs="Arial"/>
                 <w:b/>
               </w:rPr>
-              <w:t/>
+              <w:t xml:space="preserve">:</w:t>
             </w:r>
             <w:r>
               <w:rPr>
@@ -6335,7 +6335,7 @@
                 <w:rFonts w:ascii="Arial" w:hAnsi="Arial" w:eastAsia="Times New Roman" w:cs="Arial"/>
                 <w:b/>
               </w:rPr>
-              <w:t/>
+              <w:t xml:space="preserve">:</w:t>
             </w:r>
             <w:r>
               <w:rPr>
@@ -6381,7 +6381,7 @@
                 <w:rFonts w:ascii="Arial" w:hAnsi="Arial" w:eastAsia="Times New Roman" w:cs="Arial"/>
                 <w:b/>
               </w:rPr>
-              <w:t/>
+              <w:t xml:space="preserve">:</w:t>
             </w:r>
             <w:r>
               <w:rPr>
@@ -6614,7 +6614,7 @@
                 <w:rFonts w:ascii="Arial" w:hAnsi="Arial" w:eastAsia="Times New Roman" w:cs="Arial"/>
                 <w:b/>
               </w:rPr>
-              <w:t/>
+              <w:t xml:space="preserve">:</w:t>
             </w:r>
             <w:r>
               <w:rPr>
@@ -6660,7 +6660,7 @@
                 <w:rFonts w:ascii="Arial" w:hAnsi="Arial" w:eastAsia="Times New Roman" w:cs="Arial"/>
                 <w:b/>
               </w:rPr>
-              <w:t/>
+              <w:t xml:space="preserve">:</w:t>
             </w:r>
             <w:r>
               <w:rPr>
@@ -6893,7 +6893,7 @@
                 <w:rFonts w:ascii="Arial" w:hAnsi="Arial" w:eastAsia="Times New Roman" w:cs="Arial"/>
                 <w:b/>
               </w:rPr>
-              <w:t/>
+              <w:t xml:space="preserve">:</w:t>
             </w:r>
             <w:r>
               <w:rPr>
@@ -6939,7 +6939,7 @@
                 <w:rFonts w:ascii="Arial" w:hAnsi="Arial" w:eastAsia="Times New Roman" w:cs="Arial"/>
                 <w:b/>
               </w:rPr>
-              <w:t/>
+              <w:t xml:space="preserve">:</w:t>
             </w:r>
             <w:r>
               <w:rPr>
@@ -7172,7 +7172,7 @@
                 <w:rFonts w:ascii="Arial" w:hAnsi="Arial" w:eastAsia="Times New Roman" w:cs="Arial"/>
                 <w:b/>
               </w:rPr>
-              <w:t/>
+              <w:t xml:space="preserve">:</w:t>
             </w:r>
             <w:r>
               <w:rPr>
@@ -7218,7 +7218,7 @@
                 <w:rFonts w:ascii="Arial" w:hAnsi="Arial" w:eastAsia="Times New Roman" w:cs="Arial"/>
                 <w:b/>
               </w:rPr>
-              <w:t/>
+              <w:t xml:space="preserve">:</w:t>
             </w:r>
             <w:r>
               <w:rPr>
@@ -7451,7 +7451,7 @@
                 <w:rFonts w:ascii="Arial" w:hAnsi="Arial" w:eastAsia="Times New Roman" w:cs="Arial"/>
                 <w:b/>
               </w:rPr>
-              <w:t/>
+              <w:t xml:space="preserve">:</w:t>
             </w:r>
             <w:r>
               <w:rPr>
@@ -7497,7 +7497,7 @@
                 <w:rFonts w:ascii="Arial" w:hAnsi="Arial" w:eastAsia="Times New Roman" w:cs="Arial"/>
                 <w:b/>
               </w:rPr>
-              <w:t/>
+              <w:t xml:space="preserve">:</w:t>
             </w:r>
             <w:r>
               <w:rPr>
@@ -7730,7 +7730,7 @@
                 <w:rFonts w:ascii="Arial" w:hAnsi="Arial" w:eastAsia="Times New Roman" w:cs="Arial"/>
                 <w:b/>
               </w:rPr>
-              <w:t/>
+              <w:t xml:space="preserve">:</w:t>
             </w:r>
             <w:r>
               <w:rPr>
@@ -7776,7 +7776,7 @@
                 <w:rFonts w:ascii="Arial" w:hAnsi="Arial" w:eastAsia="Times New Roman" w:cs="Arial"/>
                 <w:b/>
               </w:rPr>
-              <w:t/>
+              <w:t xml:space="preserve">:</w:t>
             </w:r>
             <w:r>
               <w:rPr>
@@ -8009,7 +8009,7 @@
                 <w:rFonts w:ascii="Arial" w:hAnsi="Arial" w:eastAsia="Times New Roman" w:cs="Arial"/>
                 <w:b/>
               </w:rPr>
-              <w:t/>
+              <w:t xml:space="preserve">:</w:t>
             </w:r>
             <w:r>
               <w:rPr>
@@ -8055,7 +8055,7 @@
                 <w:rFonts w:ascii="Arial" w:hAnsi="Arial" w:eastAsia="Times New Roman" w:cs="Arial"/>
                 <w:b/>
               </w:rPr>
-              <w:t/>
+              <w:t xml:space="preserve">:</w:t>
             </w:r>
             <w:r>
               <w:rPr>
@@ -8288,7 +8288,7 @@
                 <w:rFonts w:ascii="Arial" w:hAnsi="Arial" w:eastAsia="Times New Roman" w:cs="Arial"/>
                 <w:b/>
               </w:rPr>
-              <w:t/>
+              <w:t xml:space="preserve">:</w:t>
             </w:r>
             <w:r>
               <w:rPr>
@@ -8334,7 +8334,7 @@
                 <w:rFonts w:ascii="Arial" w:hAnsi="Arial" w:eastAsia="Times New Roman" w:cs="Arial"/>
                 <w:b/>
               </w:rPr>
-              <w:t/>
+              <w:t xml:space="preserve">:</w:t>
             </w:r>
             <w:r>
               <w:rPr>
@@ -8567,7 +8567,7 @@
                 <w:rFonts w:ascii="Arial" w:hAnsi="Arial" w:eastAsia="Times New Roman" w:cs="Arial"/>
                 <w:b/>
               </w:rPr>
-              <w:t/>
+              <w:t xml:space="preserve">:</w:t>
             </w:r>
             <w:r>
               <w:rPr>
@@ -8613,7 +8613,7 @@
                 <w:rFonts w:ascii="Arial" w:hAnsi="Arial" w:eastAsia="Times New Roman" w:cs="Arial"/>
                 <w:b/>
               </w:rPr>
-              <w:t/>
+              <w:t xml:space="preserve">:</w:t>
             </w:r>
             <w:r>
               <w:rPr>
@@ -8846,7 +8846,7 @@
                 <w:rFonts w:ascii="Arial" w:hAnsi="Arial" w:eastAsia="Times New Roman" w:cs="Arial"/>
                 <w:b/>
               </w:rPr>
-              <w:t/>
+              <w:t xml:space="preserve">:</w:t>
             </w:r>
             <w:r>
               <w:rPr>
@@ -8892,7 +8892,7 @@
                 <w:rFonts w:ascii="Arial" w:hAnsi="Arial" w:eastAsia="Times New Roman" w:cs="Arial"/>
                 <w:b/>
               </w:rPr>
-              <w:t/>
+              <w:t xml:space="preserve">:</w:t>
             </w:r>
             <w:r>
               <w:rPr>
@@ -9125,7 +9125,7 @@
                 <w:rFonts w:ascii="Arial" w:hAnsi="Arial" w:eastAsia="Times New Roman" w:cs="Arial"/>
                 <w:b/>
               </w:rPr>
-              <w:t/>
+              <w:t xml:space="preserve">:</w:t>
             </w:r>
             <w:r>
               <w:rPr>
@@ -9171,7 +9171,7 @@
                 <w:rFonts w:ascii="Arial" w:hAnsi="Arial" w:eastAsia="Times New Roman" w:cs="Arial"/>
                 <w:b/>
               </w:rPr>
-              <w:t/>
+              <w:t xml:space="preserve">:</w:t>
             </w:r>
             <w:r>
               <w:rPr>
@@ -9404,7 +9404,7 @@
                 <w:rFonts w:ascii="Arial" w:hAnsi="Arial" w:eastAsia="Times New Roman" w:cs="Arial"/>
                 <w:b/>
               </w:rPr>
-              <w:t/>
+              <w:t xml:space="preserve">:</w:t>
             </w:r>
             <w:r>
               <w:rPr>
@@ -9450,7 +9450,7 @@
                 <w:rFonts w:ascii="Arial" w:hAnsi="Arial" w:eastAsia="Times New Roman" w:cs="Arial"/>
                 <w:b/>
               </w:rPr>
-              <w:t/>
+              <w:t xml:space="preserve">:</w:t>
             </w:r>
             <w:r>
               <w:rPr>

</xml_diff>